<commit_message>
Lista de Necessidades 1.0
</commit_message>
<xml_diff>
--- a/Artefatos/06. Lista de Necessidades.docx
+++ b/Artefatos/06. Lista de Necessidades.docx
@@ -1,129 +1,298 @@
 
 <file path=word/document.xml><?xml version="1.0" encoding="utf-8"?>
-<w:document xmlns:mc="http://schemas.openxmlformats.org/markup-compatibility/2006" xmlns:o="urn:schemas-microsoft-com:office:office" xmlns:r="http://schemas.openxmlformats.org/officeDocument/2006/relationships" xmlns:m="http://schemas.openxmlformats.org/officeDocument/2006/math" xmlns:v="urn:schemas-microsoft-com:vml" xmlns:wp="http://schemas.openxmlformats.org/drawingml/2006/wordprocessingDrawing" xmlns:w10="urn:schemas-microsoft-com:office:word" xmlns:w="http://schemas.openxmlformats.org/wordprocessingml/2006/main" xmlns:wne="http://schemas.microsoft.com/office/word/2006/wordml" xmlns:sl="http://schemas.openxmlformats.org/schemaLibrary/2006/main" xmlns:a="http://schemas.openxmlformats.org/drawingml/2006/main" xmlns:pic="http://schemas.openxmlformats.org/drawingml/2006/picture" xmlns:c="http://schemas.openxmlformats.org/drawingml/2006/chart" xmlns:lc="http://schemas.openxmlformats.org/drawingml/2006/lockedCanvas" xmlns:dgm="http://schemas.openxmlformats.org/drawingml/2006/diagram" xmlns:wps="http://schemas.microsoft.com/office/word/2010/wordprocessingShape" xmlns:wpg="http://schemas.microsoft.com/office/word/2010/wordprocessingGroup" xmlns:w14="http://schemas.microsoft.com/office/word/2010/wordml" xmlns:w15="http://schemas.microsoft.com/office/word/2012/wordml">
+<w:document xmlns:o="urn:schemas-microsoft-com:office:office" xmlns:r="http://schemas.openxmlformats.org/officeDocument/2006/relationships" xmlns:v="urn:schemas-microsoft-com:vml" xmlns:w="http://schemas.openxmlformats.org/wordprocessingml/2006/main" xmlns:w10="urn:schemas-microsoft-com:office:word" xmlns:wp="http://schemas.openxmlformats.org/drawingml/2006/wordprocessingDrawing" xmlns:wps="http://schemas.microsoft.com/office/word/2010/wordprocessingShape" xmlns:wpg="http://schemas.microsoft.com/office/word/2010/wordprocessingGroup" xmlns:mc="http://schemas.openxmlformats.org/markup-compatibility/2006" xmlns:wp14="http://schemas.microsoft.com/office/word/2010/wordprocessingDrawing" xmlns:w14="http://schemas.microsoft.com/office/word/2010/wordml" mc:Ignorable="w14 wp14">
   <w:background w:color="FFFFFF"/>
   <w:body>
     <w:p>
       <w:pPr>
-        <w:pStyle w:val="Title"/>
-        <w:rPr/>
-      </w:pPr>
-      <w:bookmarkStart w:colFirst="0" w:colLast="0" w:name="_phugo1378v0a" w:id="0"/>
+        <w:pStyle w:val="Ttulododocumento"/>
+        <w:rPr/>
+      </w:pPr>
+      <w:bookmarkStart w:id="0" w:name="_phugo1378v0a"/>
       <w:bookmarkEnd w:id="0"/>
       <w:r>
-        <w:rPr>
-          <w:rtl w:val="0"/>
-        </w:rPr>
-        <w:t xml:space="preserve">Necessidades</w:t>
-      </w:r>
-    </w:p>
-    <w:p>
-      <w:pPr>
-        <w:rPr/>
-      </w:pPr>
-      <w:r>
-        <w:rPr>
-          <w:rtl w:val="0"/>
-        </w:rPr>
-      </w:r>
-    </w:p>
-    <w:p>
-      <w:pPr>
+        <w:rPr/>
+        <w:t>Necessidades</w:t>
+      </w:r>
+    </w:p>
+    <w:p>
+      <w:pPr>
+        <w:pStyle w:val="Normal"/>
+        <w:rPr/>
+      </w:pPr>
+      <w:r>
+        <w:rPr/>
+      </w:r>
+    </w:p>
+    <w:p>
+      <w:pPr>
+        <w:pStyle w:val="Normal"/>
         <w:numPr>
           <w:ilvl w:val="0"/>
           <w:numId w:val="1"/>
         </w:numPr>
         <w:ind w:left="720" w:hanging="360"/>
         <w:rPr>
-          <w:u w:val="none"/>
+          <w:b/>
+          <w:b/>
+          <w:bCs/>
         </w:rPr>
       </w:pPr>
       <w:r>
         <w:rPr>
-          <w:rtl w:val="0"/>
+          <w:b/>
+          <w:bCs/>
         </w:rPr>
-        <w:t xml:space="preserve">N01: Gestão de Atividade Contínuas</w:t>
-      </w:r>
-    </w:p>
-    <w:p>
-      <w:pPr>
+        <w:t>Software Mobile</w:t>
+      </w:r>
+    </w:p>
+    <w:p>
+      <w:pPr>
+        <w:pStyle w:val="Normal"/>
+        <w:numPr>
+          <w:ilvl w:val="7"/>
+          <w:numId w:val="1"/>
+        </w:numPr>
+        <w:ind w:left="720" w:hanging="360"/>
+        <w:rPr/>
+      </w:pPr>
+      <w:r>
+        <w:rPr/>
+        <w:t>Acompanhar rotina nutricional do usuário</w:t>
+      </w:r>
+    </w:p>
+    <w:p>
+      <w:pPr>
+        <w:pStyle w:val="Normal"/>
+        <w:numPr>
+          <w:ilvl w:val="1"/>
+          <w:numId w:val="1"/>
+        </w:numPr>
+        <w:ind w:left="720" w:hanging="360"/>
+        <w:rPr/>
+      </w:pPr>
+      <w:r>
+        <w:rPr/>
+        <w:t>Acompanhar evolução do desenvolvimento dos usuários (Gráficos)</w:t>
+      </w:r>
+    </w:p>
+    <w:p>
+      <w:pPr>
+        <w:pStyle w:val="Normal"/>
+        <w:numPr>
+          <w:ilvl w:val="1"/>
+          <w:numId w:val="1"/>
+        </w:numPr>
+        <w:ind w:left="720" w:hanging="360"/>
+        <w:rPr/>
+      </w:pPr>
+      <w:r>
+        <w:rPr/>
+        <w:t xml:space="preserve">Usuário com acesso à conteúdos como, ex: Vídeo (Coach Parceiros), </w:t>
+      </w:r>
+      <w:r>
+        <w:rPr/>
+        <w:t>Receitas e etc.</w:t>
+      </w:r>
+    </w:p>
+    <w:p>
+      <w:pPr>
+        <w:pStyle w:val="Normal"/>
         <w:numPr>
           <w:ilvl w:val="0"/>
           <w:numId w:val="1"/>
         </w:numPr>
         <w:ind w:left="720" w:hanging="360"/>
         <w:rPr>
-          <w:u w:val="none"/>
+          <w:b/>
+          <w:b/>
+          <w:bCs/>
         </w:rPr>
       </w:pPr>
       <w:r>
         <w:rPr>
-          <w:rtl w:val="0"/>
+          <w:b/>
+          <w:bCs/>
         </w:rPr>
-        <w:t xml:space="preserve">N02: Aplicação de Testes Online</w:t>
-      </w:r>
-    </w:p>
-    <w:p>
-      <w:pPr>
+        <w:t>Web Site</w:t>
+      </w:r>
+    </w:p>
+    <w:p>
+      <w:pPr>
+        <w:pStyle w:val="Normal"/>
         <w:numPr>
-          <w:ilvl w:val="0"/>
+          <w:ilvl w:val="1"/>
           <w:numId w:val="1"/>
         </w:numPr>
         <w:ind w:left="720" w:hanging="360"/>
         <w:rPr>
-          <w:u w:val="none"/>
+          <w:b w:val="false"/>
+          <w:b w:val="false"/>
+          <w:bCs w:val="false"/>
         </w:rPr>
       </w:pPr>
       <w:r>
         <w:rPr>
-          <w:rtl w:val="0"/>
+          <w:b w:val="false"/>
+          <w:bCs w:val="false"/>
         </w:rPr>
-        <w:t xml:space="preserve">N03: Disponibilização de Materiais Instrucionais</w:t>
-      </w:r>
-    </w:p>
-    <w:p>
-      <w:pPr>
-        <w:rPr/>
-      </w:pPr>
-      <w:r>
+        <w:t>Apresentação da empresa e serviços</w:t>
+      </w:r>
+    </w:p>
+    <w:p>
+      <w:pPr>
+        <w:pStyle w:val="Normal"/>
+        <w:numPr>
+          <w:ilvl w:val="1"/>
+          <w:numId w:val="1"/>
+        </w:numPr>
+        <w:ind w:left="720" w:hanging="360"/>
+        <w:rPr/>
+      </w:pPr>
+      <w:r>
+        <w:rPr/>
+        <w:t>U</w:t>
+      </w:r>
+      <w:bookmarkStart w:id="1" w:name="__DdeLink__8_3765667532"/>
+      <w:r>
+        <w:rPr/>
+        <w:t>su</w:t>
+      </w:r>
+      <w:bookmarkEnd w:id="1"/>
+      <w:r>
+        <w:rPr/>
+        <w:t>ário cadastra-se no site para receber informações</w:t>
+      </w:r>
+    </w:p>
+    <w:p>
+      <w:pPr>
+        <w:pStyle w:val="Normal"/>
+        <w:numPr>
+          <w:ilvl w:val="1"/>
+          <w:numId w:val="1"/>
+        </w:numPr>
+        <w:ind w:left="720" w:hanging="360"/>
+        <w:rPr/>
+      </w:pPr>
+      <w:r>
+        <w:rPr/>
+        <w:t>Dados enviados por e-mail para o cliente</w:t>
+      </w:r>
+    </w:p>
+    <w:p>
+      <w:pPr>
+        <w:pStyle w:val="Normal"/>
+        <w:numPr>
+          <w:ilvl w:val="3"/>
+          <w:numId w:val="1"/>
+        </w:numPr>
+        <w:ind w:left="720" w:hanging="360"/>
         <w:rPr>
-          <w:rtl w:val="0"/>
+          <w:b/>
+          <w:b/>
+          <w:bCs/>
         </w:rPr>
+      </w:pPr>
+      <w:r>
+        <w:rPr>
+          <w:b/>
+          <w:bCs/>
+        </w:rPr>
+        <w:t>Redes Sociais</w:t>
+      </w:r>
+    </w:p>
+    <w:p>
+      <w:pPr>
+        <w:pStyle w:val="Normal"/>
+        <w:numPr>
+          <w:ilvl w:val="4"/>
+          <w:numId w:val="1"/>
+        </w:numPr>
+        <w:ind w:left="720" w:hanging="360"/>
+        <w:rPr>
+          <w:b w:val="false"/>
+          <w:b w:val="false"/>
+          <w:bCs w:val="false"/>
+        </w:rPr>
+      </w:pPr>
+      <w:r>
+        <w:rPr>
+          <w:b w:val="false"/>
+          <w:bCs w:val="false"/>
+        </w:rPr>
+        <w:t>Whatsapp – Inserir um chatbot</w:t>
+      </w:r>
+    </w:p>
+    <w:p>
+      <w:pPr>
+        <w:pStyle w:val="Normal"/>
+        <w:numPr>
+          <w:ilvl w:val="4"/>
+          <w:numId w:val="1"/>
+        </w:numPr>
+        <w:ind w:left="720" w:hanging="360"/>
+        <w:rPr>
+          <w:b w:val="false"/>
+          <w:b w:val="false"/>
+          <w:bCs w:val="false"/>
+        </w:rPr>
+      </w:pPr>
+      <w:r>
+        <w:rPr>
+          <w:b w:val="false"/>
+          <w:bCs w:val="false"/>
+        </w:rPr>
+        <w:t>Facebook - Divulgação</w:t>
+      </w:r>
+    </w:p>
+    <w:p>
+      <w:pPr>
+        <w:pStyle w:val="Normal"/>
+        <w:rPr/>
+      </w:pPr>
+      <w:r>
+        <w:rPr/>
       </w:r>
     </w:p>
     <w:sectPr>
-      <w:pgSz w:h="16838" w:w="11906"/>
-      <w:pgMar w:bottom="850.3937007874016" w:top="850.3937007874016" w:left="850.3937007874016" w:right="1440.0000000000002" w:header="0" w:footer="720"/>
-      <w:pgNumType w:start="1"/>
+      <w:type w:val="nextPage"/>
+      <w:pgSz w:w="11906" w:h="16838"/>
+      <w:pgMar w:left="850" w:right="1440" w:header="0" w:top="850" w:footer="0" w:bottom="850" w:gutter="0"/>
+      <w:pgNumType w:start="1" w:fmt="decimal"/>
+      <w:formProt w:val="false"/>
+      <w:textDirection w:val="lrTb"/>
+      <w:docGrid w:type="default" w:linePitch="100" w:charSpace="4096"/>
     </w:sectPr>
   </w:body>
 </w:document>
 </file>
 
 <file path=word/numbering.xml><?xml version="1.0" encoding="utf-8"?>
-<w:numbering xmlns:mc="http://schemas.openxmlformats.org/markup-compatibility/2006" xmlns:o="urn:schemas-microsoft-com:office:office" xmlns:r="http://schemas.openxmlformats.org/officeDocument/2006/relationships" xmlns:m="http://schemas.openxmlformats.org/officeDocument/2006/math" xmlns:v="urn:schemas-microsoft-com:vml" xmlns:wp="http://schemas.openxmlformats.org/drawingml/2006/wordprocessingDrawing" xmlns:w10="urn:schemas-microsoft-com:office:word" xmlns:w="http://schemas.openxmlformats.org/wordprocessingml/2006/main" xmlns:wne="http://schemas.microsoft.com/office/word/2006/wordml" xmlns:sl="http://schemas.openxmlformats.org/schemaLibrary/2006/main" xmlns:a="http://schemas.openxmlformats.org/drawingml/2006/main" xmlns:pic="http://schemas.openxmlformats.org/drawingml/2006/picture" xmlns:c="http://schemas.openxmlformats.org/drawingml/2006/chart" xmlns:lc="http://schemas.openxmlformats.org/drawingml/2006/lockedCanvas" xmlns:dgm="http://schemas.openxmlformats.org/drawingml/2006/diagram" xmlns:wps="http://schemas.microsoft.com/office/word/2010/wordprocessingShape" xmlns:wpg="http://schemas.microsoft.com/office/word/2010/wordprocessingGroup" xmlns:w14="http://schemas.microsoft.com/office/word/2010/wordml" xmlns:w15="http://schemas.microsoft.com/office/word/2012/wordml">
+<w:numbering xmlns:w="http://schemas.openxmlformats.org/wordprocessingml/2006/main" xmlns:o="urn:schemas-microsoft-com:office:office" xmlns:r="http://schemas.openxmlformats.org/officeDocument/2006/relationships" xmlns:v="urn:schemas-microsoft-com:vml">
   <w:abstractNum w:abstractNumId="1">
     <w:lvl w:ilvl="0">
       <w:start w:val="1"/>
       <w:numFmt w:val="bullet"/>
-      <w:lvlText w:val="●"/>
+      <w:lvlText w:val=""/>
       <w:lvlJc w:val="left"/>
       <w:pPr>
         <w:ind w:left="720" w:hanging="360"/>
       </w:pPr>
       <w:rPr>
+        <w:rFonts w:ascii="Wingdings" w:hAnsi="Wingdings" w:cs="Wingdings" w:hint="default"/>
         <w:u w:val="none"/>
       </w:rPr>
     </w:lvl>
     <w:lvl w:ilvl="1">
       <w:start w:val="1"/>
       <w:numFmt w:val="bullet"/>
-      <w:lvlText w:val="○"/>
+      <w:lvlText w:val=""/>
       <w:lvlJc w:val="left"/>
       <w:pPr>
         <w:ind w:left="1440" w:hanging="360"/>
       </w:pPr>
       <w:rPr>
+        <w:rFonts w:ascii="Wingdings 2" w:hAnsi="Wingdings 2" w:cs="Wingdings 2" w:hint="default"/>
         <w:u w:val="none"/>
       </w:rPr>
     </w:lvl>
@@ -136,30 +305,33 @@
         <w:ind w:left="2160" w:hanging="360"/>
       </w:pPr>
       <w:rPr>
+        <w:rFonts w:ascii="OpenSymbol" w:hAnsi="OpenSymbol" w:cs="OpenSymbol" w:hint="default"/>
         <w:u w:val="none"/>
       </w:rPr>
     </w:lvl>
     <w:lvl w:ilvl="3">
       <w:start w:val="1"/>
       <w:numFmt w:val="bullet"/>
-      <w:lvlText w:val="●"/>
+      <w:lvlText w:val=""/>
       <w:lvlJc w:val="left"/>
       <w:pPr>
         <w:ind w:left="2880" w:hanging="360"/>
       </w:pPr>
       <w:rPr>
+        <w:rFonts w:ascii="Wingdings" w:hAnsi="Wingdings" w:cs="Wingdings" w:hint="default"/>
         <w:u w:val="none"/>
       </w:rPr>
     </w:lvl>
     <w:lvl w:ilvl="4">
       <w:start w:val="1"/>
       <w:numFmt w:val="bullet"/>
-      <w:lvlText w:val="○"/>
+      <w:lvlText w:val=""/>
       <w:lvlJc w:val="left"/>
       <w:pPr>
         <w:ind w:left="3600" w:hanging="360"/>
       </w:pPr>
       <w:rPr>
+        <w:rFonts w:ascii="Wingdings 2" w:hAnsi="Wingdings 2" w:cs="Wingdings 2" w:hint="default"/>
         <w:u w:val="none"/>
       </w:rPr>
     </w:lvl>
@@ -172,30 +344,33 @@
         <w:ind w:left="4320" w:hanging="360"/>
       </w:pPr>
       <w:rPr>
+        <w:rFonts w:ascii="OpenSymbol" w:hAnsi="OpenSymbol" w:cs="OpenSymbol" w:hint="default"/>
         <w:u w:val="none"/>
       </w:rPr>
     </w:lvl>
     <w:lvl w:ilvl="6">
       <w:start w:val="1"/>
       <w:numFmt w:val="bullet"/>
-      <w:lvlText w:val="●"/>
+      <w:lvlText w:val=""/>
       <w:lvlJc w:val="left"/>
       <w:pPr>
         <w:ind w:left="5040" w:hanging="360"/>
       </w:pPr>
       <w:rPr>
+        <w:rFonts w:ascii="Wingdings" w:hAnsi="Wingdings" w:cs="Wingdings" w:hint="default"/>
         <w:u w:val="none"/>
       </w:rPr>
     </w:lvl>
     <w:lvl w:ilvl="7">
       <w:start w:val="1"/>
       <w:numFmt w:val="bullet"/>
-      <w:lvlText w:val="○"/>
+      <w:lvlText w:val=""/>
       <w:lvlJc w:val="left"/>
       <w:pPr>
         <w:ind w:left="5760" w:hanging="360"/>
       </w:pPr>
       <w:rPr>
+        <w:rFonts w:ascii="Wingdings 2" w:hAnsi="Wingdings 2" w:cs="Wingdings 2" w:hint="default"/>
         <w:u w:val="none"/>
       </w:rPr>
     </w:lvl>
@@ -208,92 +383,200 @@
         <w:ind w:left="6480" w:hanging="360"/>
       </w:pPr>
       <w:rPr>
+        <w:rFonts w:ascii="OpenSymbol" w:hAnsi="OpenSymbol" w:cs="OpenSymbol" w:hint="default"/>
         <w:u w:val="none"/>
       </w:rPr>
+    </w:lvl>
+  </w:abstractNum>
+  <w:abstractNum w:abstractNumId="2">
+    <w:lvl w:ilvl="0">
+      <w:start w:val="1"/>
+      <w:numFmt w:val="none"/>
+      <w:suff w:val="nothing"/>
+      <w:lvlText w:val=""/>
+      <w:lvlJc w:val="left"/>
+      <w:pPr>
+        <w:ind w:left="0" w:hanging="0"/>
+      </w:pPr>
+    </w:lvl>
+    <w:lvl w:ilvl="1">
+      <w:start w:val="1"/>
+      <w:numFmt w:val="none"/>
+      <w:suff w:val="nothing"/>
+      <w:lvlText w:val=""/>
+      <w:lvlJc w:val="left"/>
+      <w:pPr>
+        <w:ind w:left="0" w:hanging="0"/>
+      </w:pPr>
+    </w:lvl>
+    <w:lvl w:ilvl="2">
+      <w:start w:val="1"/>
+      <w:numFmt w:val="none"/>
+      <w:suff w:val="nothing"/>
+      <w:lvlText w:val=""/>
+      <w:lvlJc w:val="left"/>
+      <w:pPr>
+        <w:ind w:left="0" w:hanging="0"/>
+      </w:pPr>
+    </w:lvl>
+    <w:lvl w:ilvl="3">
+      <w:start w:val="1"/>
+      <w:numFmt w:val="none"/>
+      <w:suff w:val="nothing"/>
+      <w:lvlText w:val=""/>
+      <w:lvlJc w:val="left"/>
+      <w:pPr>
+        <w:ind w:left="0" w:hanging="0"/>
+      </w:pPr>
+    </w:lvl>
+    <w:lvl w:ilvl="4">
+      <w:start w:val="1"/>
+      <w:numFmt w:val="none"/>
+      <w:suff w:val="nothing"/>
+      <w:lvlText w:val=""/>
+      <w:lvlJc w:val="left"/>
+      <w:pPr>
+        <w:ind w:left="0" w:hanging="0"/>
+      </w:pPr>
+    </w:lvl>
+    <w:lvl w:ilvl="5">
+      <w:start w:val="1"/>
+      <w:numFmt w:val="none"/>
+      <w:suff w:val="nothing"/>
+      <w:lvlText w:val=""/>
+      <w:lvlJc w:val="left"/>
+      <w:pPr>
+        <w:ind w:left="0" w:hanging="0"/>
+      </w:pPr>
+    </w:lvl>
+    <w:lvl w:ilvl="6">
+      <w:start w:val="1"/>
+      <w:numFmt w:val="none"/>
+      <w:suff w:val="nothing"/>
+      <w:lvlText w:val=""/>
+      <w:lvlJc w:val="left"/>
+      <w:pPr>
+        <w:ind w:left="0" w:hanging="0"/>
+      </w:pPr>
+    </w:lvl>
+    <w:lvl w:ilvl="7">
+      <w:start w:val="1"/>
+      <w:numFmt w:val="none"/>
+      <w:suff w:val="nothing"/>
+      <w:lvlText w:val=""/>
+      <w:lvlJc w:val="left"/>
+      <w:pPr>
+        <w:ind w:left="0" w:hanging="0"/>
+      </w:pPr>
+    </w:lvl>
+    <w:lvl w:ilvl="8">
+      <w:start w:val="1"/>
+      <w:numFmt w:val="none"/>
+      <w:suff w:val="nothing"/>
+      <w:lvlText w:val=""/>
+      <w:lvlJc w:val="left"/>
+      <w:pPr>
+        <w:ind w:left="0" w:hanging="0"/>
+      </w:pPr>
     </w:lvl>
   </w:abstractNum>
   <w:num w:numId="1">
     <w:abstractNumId w:val="1"/>
+  </w:num>
+  <w:num w:numId="2">
+    <w:abstractNumId w:val="2"/>
   </w:num>
 </w:numbering>
 </file>
 
 <file path=word/styles.xml><?xml version="1.0" encoding="utf-8"?>
-<w:styles xmlns:mc="http://schemas.openxmlformats.org/markup-compatibility/2006" xmlns:o="urn:schemas-microsoft-com:office:office" xmlns:r="http://schemas.openxmlformats.org/officeDocument/2006/relationships" xmlns:m="http://schemas.openxmlformats.org/officeDocument/2006/math" xmlns:v="urn:schemas-microsoft-com:vml" xmlns:wp="http://schemas.openxmlformats.org/drawingml/2006/wordprocessingDrawing" xmlns:w10="urn:schemas-microsoft-com:office:word" xmlns:w="http://schemas.openxmlformats.org/wordprocessingml/2006/main" xmlns:wne="http://schemas.microsoft.com/office/word/2006/wordml" xmlns:sl="http://schemas.openxmlformats.org/schemaLibrary/2006/main" xmlns:a="http://schemas.openxmlformats.org/drawingml/2006/main" xmlns:pic="http://schemas.openxmlformats.org/drawingml/2006/picture" xmlns:c="http://schemas.openxmlformats.org/drawingml/2006/chart" xmlns:lc="http://schemas.openxmlformats.org/drawingml/2006/lockedCanvas" xmlns:dgm="http://schemas.openxmlformats.org/drawingml/2006/diagram" xmlns:wps="http://schemas.microsoft.com/office/word/2010/wordprocessingShape" xmlns:wpg="http://schemas.microsoft.com/office/word/2010/wordprocessingGroup" xmlns:w14="http://schemas.microsoft.com/office/word/2010/wordml" xmlns:w15="http://schemas.microsoft.com/office/word/2012/wordml">
+<w:styles xmlns:w="http://schemas.openxmlformats.org/wordprocessingml/2006/main" xmlns:w14="http://schemas.microsoft.com/office/word/2010/wordml" xmlns:mc="http://schemas.openxmlformats.org/markup-compatibility/2006" mc:Ignorable="w14">
   <w:docDefaults>
     <w:rPrDefault>
       <w:rPr>
-        <w:rFonts w:ascii="Arial" w:cs="Arial" w:eastAsia="Arial" w:hAnsi="Arial"/>
+        <w:rFonts w:ascii="Arial" w:hAnsi="Arial" w:eastAsia="Arial" w:cs="Arial"/>
         <w:sz w:val="22"/>
         <w:szCs w:val="22"/>
-        <w:lang w:val="pt_BR"/>
+        <w:lang w:val="en-US" w:eastAsia="zh-CN" w:bidi="hi-IN"/>
       </w:rPr>
     </w:rPrDefault>
     <w:pPrDefault>
-      <w:pPr>
-        <w:spacing w:line="276" w:lineRule="auto"/>
-      </w:pPr>
+      <w:pPr/>
     </w:pPrDefault>
   </w:docDefaults>
-  <w:style w:type="paragraph" w:styleId="Normal" w:default="1">
-    <w:name w:val="normal"/>
-  </w:style>
-  <w:style w:type="table" w:styleId="TableNormal" w:default="1">
-    <w:name w:val="Table Normal"/>
-  </w:style>
-  <w:style w:type="paragraph" w:styleId="Heading1">
-    <w:name w:val="heading 1"/>
-    <w:basedOn w:val="Normal"/>
+  <w:style w:type="paragraph" w:styleId="Normal">
+    <w:name w:val="Normal"/>
+    <w:qFormat/>
+    <w:pPr>
+      <w:widowControl w:val="false"/>
+      <w:spacing w:lineRule="auto" w:line="276"/>
+    </w:pPr>
+    <w:rPr>
+      <w:rFonts w:ascii="Arial" w:hAnsi="Arial" w:eastAsia="Arial" w:cs="Arial"/>
+      <w:color w:val="auto"/>
+      <w:kern w:val="0"/>
+      <w:sz w:val="22"/>
+      <w:szCs w:val="22"/>
+      <w:lang w:val="en-US" w:eastAsia="zh-CN" w:bidi="hi-IN"/>
+    </w:rPr>
+  </w:style>
+  <w:style w:type="paragraph" w:styleId="Ttulo1">
+    <w:name w:val="Heading 1"/>
+    <w:basedOn w:val="Normal1"/>
     <w:next w:val="Normal"/>
-    <w:pPr>
-      <w:keepNext w:val="1"/>
-      <w:keepLines w:val="1"/>
-      <w:spacing w:after="120" w:before="400" w:lineRule="auto"/>
+    <w:qFormat/>
+    <w:pPr>
+      <w:keepNext w:val="true"/>
+      <w:keepLines/>
+      <w:spacing w:lineRule="auto" w:line="240" w:before="400" w:after="120"/>
     </w:pPr>
     <w:rPr>
       <w:sz w:val="40"/>
       <w:szCs w:val="40"/>
     </w:rPr>
   </w:style>
-  <w:style w:type="paragraph" w:styleId="Heading2">
-    <w:name w:val="heading 2"/>
-    <w:basedOn w:val="Normal"/>
+  <w:style w:type="paragraph" w:styleId="Ttulo2">
+    <w:name w:val="Heading 2"/>
+    <w:basedOn w:val="Normal1"/>
     <w:next w:val="Normal"/>
-    <w:pPr>
-      <w:keepNext w:val="1"/>
-      <w:keepLines w:val="1"/>
-      <w:spacing w:after="120" w:before="360" w:lineRule="auto"/>
-    </w:pPr>
-    <w:rPr>
-      <w:b w:val="0"/>
+    <w:qFormat/>
+    <w:pPr>
+      <w:keepNext w:val="true"/>
+      <w:keepLines/>
+      <w:spacing w:lineRule="auto" w:line="240" w:before="360" w:after="120"/>
+    </w:pPr>
+    <w:rPr>
+      <w:b w:val="false"/>
       <w:sz w:val="32"/>
       <w:szCs w:val="32"/>
     </w:rPr>
   </w:style>
-  <w:style w:type="paragraph" w:styleId="Heading3">
-    <w:name w:val="heading 3"/>
-    <w:basedOn w:val="Normal"/>
+  <w:style w:type="paragraph" w:styleId="Ttulo3">
+    <w:name w:val="Heading 3"/>
+    <w:basedOn w:val="Normal1"/>
     <w:next w:val="Normal"/>
-    <w:pPr>
-      <w:keepNext w:val="1"/>
-      <w:keepLines w:val="1"/>
-      <w:spacing w:after="80" w:before="320" w:lineRule="auto"/>
-    </w:pPr>
-    <w:rPr>
-      <w:b w:val="0"/>
+    <w:qFormat/>
+    <w:pPr>
+      <w:keepNext w:val="true"/>
+      <w:keepLines/>
+      <w:spacing w:lineRule="auto" w:line="240" w:before="320" w:after="80"/>
+    </w:pPr>
+    <w:rPr>
+      <w:b w:val="false"/>
       <w:color w:val="434343"/>
       <w:sz w:val="28"/>
       <w:szCs w:val="28"/>
     </w:rPr>
   </w:style>
-  <w:style w:type="paragraph" w:styleId="Heading4">
-    <w:name w:val="heading 4"/>
-    <w:basedOn w:val="Normal"/>
+  <w:style w:type="paragraph" w:styleId="Ttulo4">
+    <w:name w:val="Heading 4"/>
+    <w:basedOn w:val="Normal1"/>
     <w:next w:val="Normal"/>
-    <w:pPr>
-      <w:keepNext w:val="1"/>
-      <w:keepLines w:val="1"/>
-      <w:spacing w:after="80" w:before="280" w:lineRule="auto"/>
+    <w:qFormat/>
+    <w:pPr>
+      <w:keepNext w:val="true"/>
+      <w:keepLines/>
+      <w:spacing w:lineRule="auto" w:line="240" w:before="280" w:after="80"/>
     </w:pPr>
     <w:rPr>
       <w:color w:val="666666"/>
@@ -301,14 +584,15 @@
       <w:szCs w:val="24"/>
     </w:rPr>
   </w:style>
-  <w:style w:type="paragraph" w:styleId="Heading5">
-    <w:name w:val="heading 5"/>
-    <w:basedOn w:val="Normal"/>
+  <w:style w:type="paragraph" w:styleId="Ttulo5">
+    <w:name w:val="Heading 5"/>
+    <w:basedOn w:val="Normal1"/>
     <w:next w:val="Normal"/>
-    <w:pPr>
-      <w:keepNext w:val="1"/>
-      <w:keepLines w:val="1"/>
-      <w:spacing w:after="80" w:before="240" w:lineRule="auto"/>
+    <w:qFormat/>
+    <w:pPr>
+      <w:keepNext w:val="true"/>
+      <w:keepLines/>
+      <w:spacing w:lineRule="auto" w:line="240" w:before="240" w:after="80"/>
     </w:pPr>
     <w:rPr>
       <w:color w:val="666666"/>
@@ -316,52 +600,196 @@
       <w:szCs w:val="22"/>
     </w:rPr>
   </w:style>
-  <w:style w:type="paragraph" w:styleId="Heading6">
-    <w:name w:val="heading 6"/>
-    <w:basedOn w:val="Normal"/>
+  <w:style w:type="paragraph" w:styleId="Ttulo6">
+    <w:name w:val="Heading 6"/>
+    <w:basedOn w:val="Normal1"/>
     <w:next w:val="Normal"/>
-    <w:pPr>
-      <w:keepNext w:val="1"/>
-      <w:keepLines w:val="1"/>
-      <w:spacing w:after="80" w:before="240" w:lineRule="auto"/>
-    </w:pPr>
-    <w:rPr>
-      <w:i w:val="1"/>
+    <w:qFormat/>
+    <w:pPr>
+      <w:keepNext w:val="true"/>
+      <w:keepLines/>
+      <w:spacing w:lineRule="auto" w:line="240" w:before="240" w:after="80"/>
+    </w:pPr>
+    <w:rPr>
+      <w:i/>
       <w:color w:val="666666"/>
       <w:sz w:val="22"/>
       <w:szCs w:val="22"/>
     </w:rPr>
   </w:style>
-  <w:style w:type="paragraph" w:styleId="Title">
+  <w:style w:type="character" w:styleId="ListLabel1">
+    <w:name w:val="ListLabel 1"/>
+    <w:qFormat/>
+    <w:rPr>
+      <w:u w:val="none"/>
+    </w:rPr>
+  </w:style>
+  <w:style w:type="character" w:styleId="ListLabel2">
+    <w:name w:val="ListLabel 2"/>
+    <w:qFormat/>
+    <w:rPr>
+      <w:u w:val="none"/>
+    </w:rPr>
+  </w:style>
+  <w:style w:type="character" w:styleId="ListLabel3">
+    <w:name w:val="ListLabel 3"/>
+    <w:qFormat/>
+    <w:rPr>
+      <w:u w:val="none"/>
+    </w:rPr>
+  </w:style>
+  <w:style w:type="character" w:styleId="ListLabel4">
+    <w:name w:val="ListLabel 4"/>
+    <w:qFormat/>
+    <w:rPr>
+      <w:u w:val="none"/>
+    </w:rPr>
+  </w:style>
+  <w:style w:type="character" w:styleId="ListLabel5">
+    <w:name w:val="ListLabel 5"/>
+    <w:qFormat/>
+    <w:rPr>
+      <w:u w:val="none"/>
+    </w:rPr>
+  </w:style>
+  <w:style w:type="character" w:styleId="ListLabel6">
+    <w:name w:val="ListLabel 6"/>
+    <w:qFormat/>
+    <w:rPr>
+      <w:u w:val="none"/>
+    </w:rPr>
+  </w:style>
+  <w:style w:type="character" w:styleId="ListLabel7">
+    <w:name w:val="ListLabel 7"/>
+    <w:qFormat/>
+    <w:rPr>
+      <w:u w:val="none"/>
+    </w:rPr>
+  </w:style>
+  <w:style w:type="character" w:styleId="ListLabel8">
+    <w:name w:val="ListLabel 8"/>
+    <w:qFormat/>
+    <w:rPr>
+      <w:u w:val="none"/>
+    </w:rPr>
+  </w:style>
+  <w:style w:type="character" w:styleId="ListLabel9">
+    <w:name w:val="ListLabel 9"/>
+    <w:qFormat/>
+    <w:rPr>
+      <w:u w:val="none"/>
+    </w:rPr>
+  </w:style>
+  <w:style w:type="paragraph" w:styleId="Ttulo">
+    <w:name w:val="Título"/>
+    <w:basedOn w:val="Normal"/>
+    <w:next w:val="Corpodetexto"/>
+    <w:qFormat/>
+    <w:pPr>
+      <w:keepNext w:val="true"/>
+      <w:spacing w:before="240" w:after="120"/>
+    </w:pPr>
+    <w:rPr>
+      <w:rFonts w:ascii="Liberation Sans" w:hAnsi="Liberation Sans" w:eastAsia="Noto Sans CJK SC" w:cs="Lohit Devanagari"/>
+      <w:sz w:val="28"/>
+      <w:szCs w:val="28"/>
+    </w:rPr>
+  </w:style>
+  <w:style w:type="paragraph" w:styleId="Corpodetexto">
+    <w:name w:val="Body Text"/>
+    <w:basedOn w:val="Normal"/>
+    <w:pPr>
+      <w:spacing w:lineRule="auto" w:line="276" w:before="0" w:after="140"/>
+    </w:pPr>
+    <w:rPr/>
+  </w:style>
+  <w:style w:type="paragraph" w:styleId="Lista">
+    <w:name w:val="List"/>
+    <w:basedOn w:val="Corpodetexto"/>
+    <w:pPr/>
+    <w:rPr>
+      <w:rFonts w:cs="Lohit Devanagari"/>
+    </w:rPr>
+  </w:style>
+  <w:style w:type="paragraph" w:styleId="Legenda">
+    <w:name w:val="Caption"/>
+    <w:basedOn w:val="Normal"/>
+    <w:qFormat/>
+    <w:pPr>
+      <w:suppressLineNumbers/>
+      <w:spacing w:before="120" w:after="120"/>
+    </w:pPr>
+    <w:rPr>
+      <w:rFonts w:cs="Lohit Devanagari"/>
+      <w:i/>
+      <w:iCs/>
+      <w:sz w:val="24"/>
+      <w:szCs w:val="24"/>
+    </w:rPr>
+  </w:style>
+  <w:style w:type="paragraph" w:styleId="Ndice">
+    <w:name w:val="Índice"/>
+    <w:basedOn w:val="Normal"/>
+    <w:qFormat/>
+    <w:pPr>
+      <w:suppressLineNumbers/>
+    </w:pPr>
+    <w:rPr>
+      <w:rFonts w:cs="Lohit Devanagari"/>
+    </w:rPr>
+  </w:style>
+  <w:style w:type="paragraph" w:styleId="Normal1" w:default="1">
+    <w:name w:val="LO-normal"/>
+    <w:qFormat/>
+    <w:pPr>
+      <w:widowControl/>
+      <w:bidi w:val="0"/>
+      <w:jc w:val="left"/>
+    </w:pPr>
+    <w:rPr>
+      <w:rFonts w:ascii="Arial" w:hAnsi="Arial" w:eastAsia="Arial" w:cs="Arial"/>
+      <w:color w:val="auto"/>
+      <w:kern w:val="0"/>
+      <w:sz w:val="22"/>
+      <w:szCs w:val="22"/>
+      <w:lang w:val="en-US" w:eastAsia="zh-CN" w:bidi="hi-IN"/>
+    </w:rPr>
+  </w:style>
+  <w:style w:type="paragraph" w:styleId="Ttulododocumento">
     <w:name w:val="Title"/>
-    <w:basedOn w:val="Normal"/>
+    <w:basedOn w:val="Normal1"/>
     <w:next w:val="Normal"/>
-    <w:pPr>
-      <w:keepNext w:val="1"/>
-      <w:keepLines w:val="1"/>
-      <w:spacing w:after="60" w:before="0" w:lineRule="auto"/>
+    <w:qFormat/>
+    <w:pPr>
+      <w:keepNext w:val="true"/>
+      <w:keepLines/>
+      <w:spacing w:lineRule="auto" w:line="240" w:before="0" w:after="60"/>
     </w:pPr>
     <w:rPr>
       <w:sz w:val="52"/>
       <w:szCs w:val="52"/>
     </w:rPr>
   </w:style>
-  <w:style w:type="paragraph" w:styleId="Subtitle">
+  <w:style w:type="paragraph" w:styleId="Subttulo">
     <w:name w:val="Subtitle"/>
-    <w:basedOn w:val="Normal"/>
+    <w:basedOn w:val="Normal1"/>
     <w:next w:val="Normal"/>
-    <w:pPr>
-      <w:keepNext w:val="1"/>
-      <w:keepLines w:val="1"/>
-      <w:spacing w:after="320" w:before="0" w:lineRule="auto"/>
-    </w:pPr>
-    <w:rPr>
-      <w:rFonts w:ascii="Arial" w:cs="Arial" w:eastAsia="Arial" w:hAnsi="Arial"/>
-      <w:i w:val="0"/>
+    <w:qFormat/>
+    <w:pPr>
+      <w:keepNext w:val="true"/>
+      <w:keepLines/>
+      <w:spacing w:lineRule="auto" w:line="240" w:before="0" w:after="320"/>
+    </w:pPr>
+    <w:rPr>
+      <w:rFonts w:ascii="Arial" w:hAnsi="Arial" w:eastAsia="Arial" w:cs="Arial"/>
+      <w:i w:val="false"/>
       <w:color w:val="666666"/>
       <w:sz w:val="30"/>
       <w:szCs w:val="30"/>
     </w:rPr>
+  </w:style>
+  <w:style w:type="table" w:default="1" w:styleId="TableNormal">
+    <w:name w:val="Table Normal"/>
   </w:style>
 </w:styles>
 </file>

</xml_diff>